<commit_message>
complete speech 2 outline
</commit_message>
<xml_diff>
--- a/Speech2Outline.docx
+++ b/Speech2Outline.docx
@@ -53,7 +53,15 @@
           <w:sz w:val="24"/>
           <w:szCs w:val="24"/>
         </w:rPr>
-        <w:t xml:space="preserve"> The need for reform in the American prison system</w:t>
+        <w:t xml:space="preserve"> The </w:t>
+      </w:r>
+      <w:r>
+        <w:rPr>
+          <w:rFonts w:ascii="Times New Roman" w:hAnsi="Times New Roman" w:cs="Times New Roman"/>
+          <w:sz w:val="24"/>
+          <w:szCs w:val="24"/>
+        </w:rPr>
+        <w:t>problems with private prisons in America</w:t>
       </w:r>
     </w:p>
     <w:p>
@@ -134,7 +142,15 @@
           <w:sz w:val="24"/>
           <w:szCs w:val="24"/>
         </w:rPr>
-        <w:t xml:space="preserve"> To persuade my audience that the American prison system needs to be reformed.</w:t>
+        <w:t xml:space="preserve"> To persuade my audience that the </w:t>
+      </w:r>
+      <w:r>
+        <w:rPr>
+          <w:rFonts w:ascii="Times New Roman" w:hAnsi="Times New Roman" w:cs="Times New Roman"/>
+          <w:sz w:val="24"/>
+          <w:szCs w:val="24"/>
+        </w:rPr>
+        <w:t>America should stop doing business with private prisons</w:t>
       </w:r>
     </w:p>
     <w:p>
@@ -161,31 +177,15 @@
           <w:sz w:val="24"/>
           <w:szCs w:val="24"/>
         </w:rPr>
-        <w:t xml:space="preserve"> The American prison system needs to be reformed because it produces </w:t>
-      </w:r>
-      <w:r>
-        <w:rPr>
-          <w:rFonts w:ascii="Times New Roman" w:hAnsi="Times New Roman" w:cs="Times New Roman"/>
-          <w:sz w:val="24"/>
-          <w:szCs w:val="24"/>
-        </w:rPr>
-        <w:t xml:space="preserve">terrible conditions for prisoners and </w:t>
-      </w:r>
-      <w:r>
-        <w:rPr>
-          <w:rFonts w:ascii="Times New Roman" w:hAnsi="Times New Roman" w:cs="Times New Roman"/>
-          <w:sz w:val="24"/>
-          <w:szCs w:val="24"/>
-        </w:rPr>
-        <w:t xml:space="preserve">poor recidivism </w:t>
-      </w:r>
-      <w:r>
-        <w:rPr>
-          <w:rFonts w:ascii="Times New Roman" w:hAnsi="Times New Roman" w:cs="Times New Roman"/>
-          <w:sz w:val="24"/>
-          <w:szCs w:val="24"/>
-        </w:rPr>
-        <w:t>rates.</w:t>
+        <w:t xml:space="preserve"> </w:t>
+      </w:r>
+      <w:r>
+        <w:rPr>
+          <w:rFonts w:ascii="Times New Roman" w:hAnsi="Times New Roman" w:cs="Times New Roman"/>
+          <w:sz w:val="24"/>
+          <w:szCs w:val="24"/>
+        </w:rPr>
+        <w:t>America should stop doing business with private prisons because the conditions for the inmates held in them are terrible and because they contribute to poor recidivism rates.</w:t>
       </w:r>
     </w:p>
     <w:p>
@@ -300,7 +300,23 @@
           <w:sz w:val="24"/>
           <w:szCs w:val="24"/>
         </w:rPr>
-        <w:t xml:space="preserve">So, today I’m going to talk about how bad </w:t>
+        <w:t>So, today I’m going to talk about</w:t>
+      </w:r>
+      <w:r>
+        <w:rPr>
+          <w:rFonts w:ascii="Times New Roman" w:hAnsi="Times New Roman" w:cs="Times New Roman"/>
+          <w:sz w:val="24"/>
+          <w:szCs w:val="24"/>
+        </w:rPr>
+        <w:t xml:space="preserve"> those private prisons. I’m going to talk about</w:t>
+      </w:r>
+      <w:r>
+        <w:rPr>
+          <w:rFonts w:ascii="Times New Roman" w:hAnsi="Times New Roman" w:cs="Times New Roman"/>
+          <w:sz w:val="24"/>
+          <w:szCs w:val="24"/>
+        </w:rPr>
+        <w:t xml:space="preserve"> how bad </w:t>
       </w:r>
       <w:r>
         <w:rPr>
@@ -332,7 +348,23 @@
           <w:sz w:val="24"/>
           <w:szCs w:val="24"/>
         </w:rPr>
-        <w:t xml:space="preserve"> in  private prisons,</w:t>
+        <w:t xml:space="preserve"> in </w:t>
+      </w:r>
+      <w:r>
+        <w:rPr>
+          <w:rFonts w:ascii="Times New Roman" w:hAnsi="Times New Roman" w:cs="Times New Roman"/>
+          <w:sz w:val="24"/>
+          <w:szCs w:val="24"/>
+        </w:rPr>
+        <w:t>those</w:t>
+      </w:r>
+      <w:r>
+        <w:rPr>
+          <w:rFonts w:ascii="Times New Roman" w:hAnsi="Times New Roman" w:cs="Times New Roman"/>
+          <w:sz w:val="24"/>
+          <w:szCs w:val="24"/>
+        </w:rPr>
+        <w:t xml:space="preserve"> private prisons,</w:t>
       </w:r>
       <w:r>
         <w:rPr>
@@ -470,7 +502,866 @@
           <w:sz w:val="24"/>
           <w:szCs w:val="24"/>
         </w:rPr>
-        <w:t>. In fact, according to an article published on the website motherjones.com, “The Corrections Corporation of America, the nation’s la</w:t>
+        <w:t>. In fact, according to an article published on the website motherjones.com, “The Corrections Corporation of America, the nation’s largest owner of private prisons, has seen its revenue climb by more than 500% in the last decade”. So this is not just one prison out the backwoods of god-knows-where; th</w:t>
+      </w:r>
+      <w:r>
+        <w:rPr>
+          <w:rFonts w:ascii="Times New Roman" w:hAnsi="Times New Roman" w:cs="Times New Roman"/>
+          <w:sz w:val="24"/>
+          <w:szCs w:val="24"/>
+        </w:rPr>
+        <w:t>ese prisons operate all over the country and the percentage of prisoners they keep is only increasing</w:t>
+      </w:r>
+    </w:p>
+    <w:p>
+      <w:pPr>
+        <w:pStyle w:val="NoSpacing"/>
+        <w:numPr>
+          <w:ilvl w:val="1"/>
+          <w:numId w:val="2"/>
+        </w:numPr>
+        <w:rPr>
+          <w:rFonts w:ascii="Times New Roman" w:hAnsi="Times New Roman" w:cs="Times New Roman"/>
+          <w:sz w:val="24"/>
+          <w:szCs w:val="24"/>
+        </w:rPr>
+      </w:pPr>
+      <w:r>
+        <w:rPr>
+          <w:rFonts w:ascii="Times New Roman" w:hAnsi="Times New Roman" w:cs="Times New Roman"/>
+          <w:sz w:val="24"/>
+          <w:szCs w:val="24"/>
+        </w:rPr>
+        <w:t xml:space="preserve">Look, </w:t>
+      </w:r>
+      <w:r>
+        <w:rPr>
+          <w:rFonts w:ascii="Times New Roman" w:hAnsi="Times New Roman" w:cs="Times New Roman"/>
+          <w:sz w:val="24"/>
+          <w:szCs w:val="24"/>
+        </w:rPr>
+        <w:t>unlike the American government, whose obligation is to the wellbeing of its citizens, the obligation of private prison companies is to make a profit for their shareholders. Basic business logic dictates that they should make operati</w:t>
+      </w:r>
+      <w:r>
+        <w:rPr>
+          <w:rFonts w:ascii="Times New Roman" w:hAnsi="Times New Roman" w:cs="Times New Roman"/>
+          <w:sz w:val="24"/>
+          <w:szCs w:val="24"/>
+        </w:rPr>
+        <w:t>ng costs as low as they possibly</w:t>
+      </w:r>
+      <w:r>
+        <w:rPr>
+          <w:rFonts w:ascii="Times New Roman" w:hAnsi="Times New Roman" w:cs="Times New Roman"/>
+          <w:sz w:val="24"/>
+          <w:szCs w:val="24"/>
+        </w:rPr>
+        <w:t xml:space="preserve"> can, for the good of their profit margins.</w:t>
+      </w:r>
+      <w:r>
+        <w:rPr>
+          <w:rFonts w:ascii="Times New Roman" w:hAnsi="Times New Roman" w:cs="Times New Roman"/>
+          <w:sz w:val="24"/>
+          <w:szCs w:val="24"/>
+        </w:rPr>
+        <w:t xml:space="preserve"> That leads to stories like this:</w:t>
+      </w:r>
+    </w:p>
+    <w:p>
+      <w:pPr>
+        <w:pStyle w:val="NoSpacing"/>
+        <w:numPr>
+          <w:ilvl w:val="1"/>
+          <w:numId w:val="2"/>
+        </w:numPr>
+        <w:rPr>
+          <w:rFonts w:ascii="Times New Roman" w:hAnsi="Times New Roman" w:cs="Times New Roman"/>
+          <w:sz w:val="24"/>
+          <w:szCs w:val="24"/>
+        </w:rPr>
+      </w:pPr>
+      <w:r>
+        <w:rPr>
+          <w:rFonts w:ascii="Times New Roman" w:hAnsi="Times New Roman" w:cs="Times New Roman"/>
+          <w:sz w:val="24"/>
+          <w:szCs w:val="24"/>
+        </w:rPr>
+        <w:t>In Ohio, the state had to step in after prisoners found maggots in their food.</w:t>
+      </w:r>
+    </w:p>
+    <w:p>
+      <w:pPr>
+        <w:pStyle w:val="NoSpacing"/>
+        <w:numPr>
+          <w:ilvl w:val="1"/>
+          <w:numId w:val="2"/>
+        </w:numPr>
+        <w:rPr>
+          <w:rFonts w:ascii="Times New Roman" w:hAnsi="Times New Roman" w:cs="Times New Roman"/>
+          <w:sz w:val="24"/>
+          <w:szCs w:val="24"/>
+        </w:rPr>
+      </w:pPr>
+      <w:r>
+        <w:rPr>
+          <w:rFonts w:ascii="Times New Roman" w:hAnsi="Times New Roman" w:cs="Times New Roman"/>
+          <w:sz w:val="24"/>
+          <w:szCs w:val="24"/>
+        </w:rPr>
+        <w:t>And, in case you’re thinking that this was a one-off event, I have a quote for you:</w:t>
+      </w:r>
+    </w:p>
+    <w:p>
+      <w:pPr>
+        <w:pStyle w:val="NoSpacing"/>
+        <w:numPr>
+          <w:ilvl w:val="1"/>
+          <w:numId w:val="2"/>
+        </w:numPr>
+        <w:rPr>
+          <w:rFonts w:ascii="Times New Roman" w:hAnsi="Times New Roman" w:cs="Times New Roman"/>
+          <w:sz w:val="24"/>
+          <w:szCs w:val="24"/>
+        </w:rPr>
+      </w:pPr>
+      <w:r>
+        <w:rPr>
+          <w:rFonts w:ascii="Times New Roman" w:hAnsi="Times New Roman" w:cs="Times New Roman"/>
+          <w:sz w:val="24"/>
+          <w:szCs w:val="24"/>
+        </w:rPr>
+        <w:t xml:space="preserve">According to Terry A. </w:t>
+      </w:r>
+      <w:proofErr w:type="spellStart"/>
+      <w:r>
+        <w:rPr>
+          <w:rFonts w:ascii="Times New Roman" w:hAnsi="Times New Roman" w:cs="Times New Roman"/>
+          <w:sz w:val="24"/>
+          <w:szCs w:val="24"/>
+        </w:rPr>
+        <w:t>Kupers</w:t>
+      </w:r>
+      <w:proofErr w:type="spellEnd"/>
+      <w:r>
+        <w:rPr>
+          <w:rFonts w:ascii="Times New Roman" w:hAnsi="Times New Roman" w:cs="Times New Roman"/>
+          <w:sz w:val="24"/>
+          <w:szCs w:val="24"/>
+        </w:rPr>
+        <w:t xml:space="preserve">, a psychiatrist who studied the </w:t>
+      </w:r>
+      <w:r>
+        <w:rPr>
+          <w:rFonts w:ascii="Times New Roman" w:hAnsi="Times New Roman" w:cs="Times New Roman"/>
+          <w:sz w:val="24"/>
+          <w:szCs w:val="24"/>
+        </w:rPr>
+        <w:t>inmates in the East Mississippi Correction Facility (a private prison in Mississippi) wrote the following, and I quote: “All inmates report significant weight loss since arriving at EMCF, from ten to 60 pounds, and from my direct observation it is clear that all the men are much thinner, almost emaciated, in comparison to the old snapshots I view in their charts…”</w:t>
+      </w:r>
+    </w:p>
+    <w:p>
+      <w:pPr>
+        <w:pStyle w:val="NoSpacing"/>
+        <w:numPr>
+          <w:ilvl w:val="1"/>
+          <w:numId w:val="2"/>
+        </w:numPr>
+        <w:rPr>
+          <w:rFonts w:ascii="Times New Roman" w:hAnsi="Times New Roman" w:cs="Times New Roman"/>
+          <w:sz w:val="24"/>
+          <w:szCs w:val="24"/>
+        </w:rPr>
+      </w:pPr>
+      <w:r>
+        <w:rPr>
+          <w:rFonts w:ascii="Times New Roman" w:hAnsi="Times New Roman" w:cs="Times New Roman"/>
+          <w:sz w:val="24"/>
+          <w:szCs w:val="24"/>
+        </w:rPr>
+        <w:t>And it’s not just the food – I could tell you about the lack</w:t>
+      </w:r>
+      <w:r>
+        <w:rPr>
+          <w:rFonts w:ascii="Times New Roman" w:hAnsi="Times New Roman" w:cs="Times New Roman"/>
+          <w:sz w:val="24"/>
+          <w:szCs w:val="24"/>
+        </w:rPr>
+        <w:t xml:space="preserve"> of safety, the lack</w:t>
+      </w:r>
+      <w:r>
+        <w:rPr>
+          <w:rFonts w:ascii="Times New Roman" w:hAnsi="Times New Roman" w:cs="Times New Roman"/>
+          <w:sz w:val="24"/>
+          <w:szCs w:val="24"/>
+        </w:rPr>
+        <w:t xml:space="preserve"> of physical and mental health care; </w:t>
+      </w:r>
+      <w:r>
+        <w:rPr>
+          <w:rFonts w:ascii="Times New Roman" w:hAnsi="Times New Roman" w:cs="Times New Roman"/>
+          <w:sz w:val="24"/>
+          <w:szCs w:val="24"/>
+        </w:rPr>
+        <w:t>I could tell you about an inmate who was only able to see a doctor after one of his testicles had swelled to the size of a grapefruit and his testicular cancer had spread to the rest of his body. But:</w:t>
+      </w:r>
+      <w:r>
+        <w:rPr>
+          <w:rFonts w:ascii="Times New Roman" w:hAnsi="Times New Roman" w:cs="Times New Roman"/>
+          <w:sz w:val="24"/>
+          <w:szCs w:val="24"/>
+        </w:rPr>
+        <w:t xml:space="preserve"> I’ve tried to just </w:t>
+      </w:r>
+      <w:r>
+        <w:rPr>
+          <w:rFonts w:ascii="Times New Roman" w:hAnsi="Times New Roman" w:cs="Times New Roman"/>
+          <w:sz w:val="24"/>
+          <w:szCs w:val="24"/>
+        </w:rPr>
+        <w:lastRenderedPageBreak/>
+        <w:t>focus on the food today because I don’t have enough time to talk about those, and the extrapolation you can make from the quality of food provided to prisoners is obvious: if private prisons can’t even be bothered to supply their prisoners with food, a basic necessity for human life, then how do you think prisoners are treated in other aspects of their lives?</w:t>
+      </w:r>
+    </w:p>
+    <w:p>
+      <w:pPr>
+        <w:pStyle w:val="NoSpacing"/>
+        <w:rPr>
+          <w:rFonts w:ascii="Times New Roman" w:hAnsi="Times New Roman" w:cs="Times New Roman"/>
+          <w:sz w:val="24"/>
+          <w:szCs w:val="24"/>
+        </w:rPr>
+      </w:pPr>
+    </w:p>
+    <w:p>
+      <w:pPr>
+        <w:pStyle w:val="NoSpacing"/>
+        <w:rPr>
+          <w:rFonts w:ascii="Times New Roman" w:hAnsi="Times New Roman" w:cs="Times New Roman"/>
+          <w:sz w:val="24"/>
+          <w:szCs w:val="24"/>
+        </w:rPr>
+      </w:pPr>
+      <w:r>
+        <w:rPr>
+          <w:rFonts w:ascii="Times New Roman" w:hAnsi="Times New Roman" w:cs="Times New Roman"/>
+          <w:sz w:val="24"/>
+          <w:szCs w:val="24"/>
+          <w:u w:val="single"/>
+        </w:rPr>
+        <w:t>Transitional Statement:</w:t>
+      </w:r>
+      <w:r>
+        <w:rPr>
+          <w:rFonts w:ascii="Times New Roman" w:hAnsi="Times New Roman" w:cs="Times New Roman"/>
+          <w:sz w:val="24"/>
+          <w:szCs w:val="24"/>
+        </w:rPr>
+        <w:t xml:space="preserve"> So, now that I’ve talked a little bit about the conditions found in </w:t>
+      </w:r>
+      <w:r>
+        <w:rPr>
+          <w:rFonts w:ascii="Times New Roman" w:hAnsi="Times New Roman" w:cs="Times New Roman"/>
+          <w:sz w:val="24"/>
+          <w:szCs w:val="24"/>
+        </w:rPr>
+        <w:t>private American prisons</w:t>
+      </w:r>
+      <w:r>
+        <w:rPr>
+          <w:rFonts w:ascii="Times New Roman" w:hAnsi="Times New Roman" w:cs="Times New Roman"/>
+          <w:sz w:val="24"/>
+          <w:szCs w:val="24"/>
+        </w:rPr>
+        <w:t>, I’m going</w:t>
+      </w:r>
+      <w:r>
+        <w:rPr>
+          <w:rFonts w:ascii="Times New Roman" w:hAnsi="Times New Roman" w:cs="Times New Roman"/>
+          <w:sz w:val="24"/>
+          <w:szCs w:val="24"/>
+        </w:rPr>
+        <w:t xml:space="preserve"> to talk about how and why the contribute to high recidivism rates.</w:t>
+      </w:r>
+    </w:p>
+    <w:p>
+      <w:pPr>
+        <w:pStyle w:val="NoSpacing"/>
+        <w:rPr>
+          <w:rFonts w:ascii="Times New Roman" w:hAnsi="Times New Roman" w:cs="Times New Roman"/>
+          <w:sz w:val="24"/>
+          <w:szCs w:val="24"/>
+        </w:rPr>
+      </w:pPr>
+    </w:p>
+    <w:p>
+      <w:pPr>
+        <w:pStyle w:val="NoSpacing"/>
+        <w:numPr>
+          <w:ilvl w:val="0"/>
+          <w:numId w:val="2"/>
+        </w:numPr>
+        <w:rPr>
+          <w:rFonts w:ascii="Times New Roman" w:hAnsi="Times New Roman" w:cs="Times New Roman"/>
+          <w:sz w:val="24"/>
+          <w:szCs w:val="24"/>
+          <w:u w:val="single"/>
+        </w:rPr>
+      </w:pPr>
+      <w:r>
+        <w:rPr>
+          <w:rFonts w:ascii="Times New Roman" w:hAnsi="Times New Roman" w:cs="Times New Roman"/>
+          <w:sz w:val="24"/>
+          <w:szCs w:val="24"/>
+        </w:rPr>
+        <w:t>Private prisons produce</w:t>
+      </w:r>
+      <w:r>
+        <w:rPr>
+          <w:rFonts w:ascii="Times New Roman" w:hAnsi="Times New Roman" w:cs="Times New Roman"/>
+          <w:sz w:val="24"/>
+          <w:szCs w:val="24"/>
+        </w:rPr>
+        <w:t xml:space="preserve"> poor recidivism rates.</w:t>
+      </w:r>
+      <w:r>
+        <w:rPr>
+          <w:rFonts w:ascii="Times New Roman" w:hAnsi="Times New Roman" w:cs="Times New Roman"/>
+          <w:sz w:val="24"/>
+          <w:szCs w:val="24"/>
+        </w:rPr>
+        <w:t xml:space="preserve"> </w:t>
+      </w:r>
+    </w:p>
+    <w:p>
+      <w:pPr>
+        <w:pStyle w:val="NoSpacing"/>
+        <w:numPr>
+          <w:ilvl w:val="1"/>
+          <w:numId w:val="2"/>
+        </w:numPr>
+        <w:rPr>
+          <w:rFonts w:ascii="Times New Roman" w:hAnsi="Times New Roman" w:cs="Times New Roman"/>
+          <w:sz w:val="24"/>
+          <w:szCs w:val="24"/>
+          <w:u w:val="single"/>
+        </w:rPr>
+      </w:pPr>
+      <w:r>
+        <w:rPr>
+          <w:rFonts w:ascii="Times New Roman" w:hAnsi="Times New Roman" w:cs="Times New Roman"/>
+          <w:sz w:val="24"/>
+          <w:szCs w:val="24"/>
+        </w:rPr>
+        <w:t xml:space="preserve">I’ll say it again: the obligation of private prison companies is to their shareholders, not to their prisoners. </w:t>
+      </w:r>
+    </w:p>
+    <w:p>
+      <w:pPr>
+        <w:pStyle w:val="NoSpacing"/>
+        <w:numPr>
+          <w:ilvl w:val="1"/>
+          <w:numId w:val="2"/>
+        </w:numPr>
+        <w:rPr>
+          <w:rFonts w:ascii="Times New Roman" w:hAnsi="Times New Roman" w:cs="Times New Roman"/>
+          <w:sz w:val="24"/>
+          <w:szCs w:val="24"/>
+          <w:u w:val="single"/>
+        </w:rPr>
+      </w:pPr>
+      <w:r>
+        <w:rPr>
+          <w:rFonts w:ascii="Times New Roman" w:hAnsi="Times New Roman" w:cs="Times New Roman"/>
+          <w:sz w:val="24"/>
+          <w:szCs w:val="24"/>
+        </w:rPr>
+        <w:t xml:space="preserve">This means that there’s no reason for private prison companies to try and lower recidivism rates. </w:t>
+      </w:r>
+    </w:p>
+    <w:p>
+      <w:pPr>
+        <w:pStyle w:val="NoSpacing"/>
+        <w:numPr>
+          <w:ilvl w:val="1"/>
+          <w:numId w:val="2"/>
+        </w:numPr>
+        <w:rPr>
+          <w:rFonts w:ascii="Times New Roman" w:hAnsi="Times New Roman" w:cs="Times New Roman"/>
+          <w:sz w:val="24"/>
+          <w:szCs w:val="24"/>
+          <w:u w:val="single"/>
+        </w:rPr>
+      </w:pPr>
+      <w:r>
+        <w:rPr>
+          <w:rFonts w:ascii="Times New Roman" w:hAnsi="Times New Roman" w:cs="Times New Roman"/>
+          <w:sz w:val="24"/>
+          <w:szCs w:val="24"/>
+        </w:rPr>
+        <w:t>In</w:t>
+      </w:r>
+      <w:r>
+        <w:rPr>
+          <w:rFonts w:ascii="Times New Roman" w:hAnsi="Times New Roman" w:cs="Times New Roman"/>
+          <w:sz w:val="24"/>
+          <w:szCs w:val="24"/>
+        </w:rPr>
+        <w:t xml:space="preserve"> fact,</w:t>
+      </w:r>
+      <w:r>
+        <w:rPr>
+          <w:rFonts w:ascii="Times New Roman" w:hAnsi="Times New Roman" w:cs="Times New Roman"/>
+          <w:sz w:val="24"/>
+          <w:szCs w:val="24"/>
+        </w:rPr>
+        <w:t xml:space="preserve"> a presentation to its investors that was discovered by CBN news, Corre</w:t>
+      </w:r>
+      <w:r>
+        <w:rPr>
+          <w:rFonts w:ascii="Times New Roman" w:hAnsi="Times New Roman" w:cs="Times New Roman"/>
+          <w:sz w:val="24"/>
+          <w:szCs w:val="24"/>
+        </w:rPr>
+        <w:t>ctions Corporation of America (America’s largest</w:t>
+      </w:r>
+      <w:r>
+        <w:rPr>
+          <w:rFonts w:ascii="Times New Roman" w:hAnsi="Times New Roman" w:cs="Times New Roman"/>
+          <w:sz w:val="24"/>
+          <w:szCs w:val="24"/>
+        </w:rPr>
+        <w:t xml:space="preserve"> for-profit prison company)</w:t>
+      </w:r>
+      <w:r>
+        <w:rPr>
+          <w:rFonts w:ascii="Times New Roman" w:hAnsi="Times New Roman" w:cs="Times New Roman"/>
+          <w:sz w:val="24"/>
+          <w:szCs w:val="24"/>
+        </w:rPr>
+        <w:t>, listed a number of reasons to invest, and I’ll read a few to you:</w:t>
+      </w:r>
+    </w:p>
+    <w:p>
+      <w:pPr>
+        <w:pStyle w:val="NoSpacing"/>
+        <w:numPr>
+          <w:ilvl w:val="2"/>
+          <w:numId w:val="2"/>
+        </w:numPr>
+        <w:rPr>
+          <w:rFonts w:ascii="Times New Roman" w:hAnsi="Times New Roman" w:cs="Times New Roman"/>
+          <w:sz w:val="24"/>
+          <w:szCs w:val="24"/>
+          <w:u w:val="single"/>
+        </w:rPr>
+      </w:pPr>
+      <w:r>
+        <w:rPr>
+          <w:rFonts w:ascii="Times New Roman" w:hAnsi="Times New Roman" w:cs="Times New Roman"/>
+          <w:sz w:val="24"/>
+          <w:szCs w:val="24"/>
+        </w:rPr>
+        <w:t>Highly compelling correction industry dynamics, CCA is well positioned within the industry, and then their next big point was: high recidivism rates in America</w:t>
+      </w:r>
+    </w:p>
+    <w:p>
+      <w:pPr>
+        <w:pStyle w:val="NoSpacing"/>
+        <w:numPr>
+          <w:ilvl w:val="1"/>
+          <w:numId w:val="2"/>
+        </w:numPr>
+        <w:rPr>
+          <w:rFonts w:ascii="Times New Roman" w:hAnsi="Times New Roman" w:cs="Times New Roman"/>
+          <w:sz w:val="24"/>
+          <w:szCs w:val="24"/>
+          <w:u w:val="single"/>
+        </w:rPr>
+      </w:pPr>
+      <w:r>
+        <w:rPr>
+          <w:rFonts w:ascii="Times New Roman" w:hAnsi="Times New Roman" w:cs="Times New Roman"/>
+          <w:sz w:val="24"/>
+          <w:szCs w:val="24"/>
+        </w:rPr>
+        <w:t xml:space="preserve"> </w:t>
+      </w:r>
+      <w:proofErr w:type="spellStart"/>
+      <w:r>
+        <w:rPr>
+          <w:rFonts w:ascii="Times New Roman" w:hAnsi="Times New Roman" w:cs="Times New Roman"/>
+          <w:sz w:val="24"/>
+          <w:szCs w:val="24"/>
+        </w:rPr>
+        <w:t>To</w:t>
+      </w:r>
+      <w:proofErr w:type="spellEnd"/>
+      <w:r>
+        <w:rPr>
+          <w:rFonts w:ascii="Times New Roman" w:hAnsi="Times New Roman" w:cs="Times New Roman"/>
+          <w:sz w:val="24"/>
+          <w:szCs w:val="24"/>
+        </w:rPr>
+        <w:t xml:space="preserve"> CCA, high recidivism rates are not a con, but a pro, because they mean more business.</w:t>
+      </w:r>
+      <w:r>
+        <w:rPr>
+          <w:rFonts w:ascii="Times New Roman" w:hAnsi="Times New Roman" w:cs="Times New Roman"/>
+          <w:sz w:val="24"/>
+          <w:szCs w:val="24"/>
+        </w:rPr>
+        <w:t xml:space="preserve"> </w:t>
+      </w:r>
+      <w:r>
+        <w:rPr>
+          <w:rFonts w:ascii="Times New Roman" w:hAnsi="Times New Roman" w:cs="Times New Roman"/>
+          <w:sz w:val="24"/>
+          <w:szCs w:val="24"/>
+        </w:rPr>
+        <w:t>And you might just say, well, they’re just taking advantage of a trend that already exists, but no, they’re actually exacerbating high recidivism rates as well.</w:t>
+      </w:r>
+    </w:p>
+    <w:p>
+      <w:pPr>
+        <w:pStyle w:val="NoSpacing"/>
+        <w:numPr>
+          <w:ilvl w:val="1"/>
+          <w:numId w:val="2"/>
+        </w:numPr>
+        <w:rPr>
+          <w:rFonts w:ascii="Times New Roman" w:hAnsi="Times New Roman" w:cs="Times New Roman"/>
+          <w:sz w:val="24"/>
+          <w:szCs w:val="24"/>
+          <w:u w:val="single"/>
+        </w:rPr>
+      </w:pPr>
+      <w:r>
+        <w:rPr>
+          <w:rFonts w:ascii="Times New Roman" w:hAnsi="Times New Roman" w:cs="Times New Roman"/>
+          <w:sz w:val="24"/>
+          <w:szCs w:val="24"/>
+        </w:rPr>
+        <w:t>According to the research and policy center In the Public Interest, private prisons have begun sign</w:t>
+      </w:r>
+      <w:r>
+        <w:rPr>
+          <w:rFonts w:ascii="Times New Roman" w:hAnsi="Times New Roman" w:cs="Times New Roman"/>
+          <w:sz w:val="24"/>
+          <w:szCs w:val="24"/>
+        </w:rPr>
+        <w:t>ing agreements with local governments that contain clauses guaranteeing high prison occupancy rates.</w:t>
+      </w:r>
+      <w:r>
+        <w:rPr>
+          <w:rFonts w:ascii="Times New Roman" w:hAnsi="Times New Roman" w:cs="Times New Roman"/>
+          <w:sz w:val="24"/>
+          <w:szCs w:val="24"/>
+        </w:rPr>
+        <w:t xml:space="preserve"> </w:t>
+      </w:r>
+      <w:r>
+        <w:rPr>
+          <w:rFonts w:ascii="Times New Roman" w:hAnsi="Times New Roman" w:cs="Times New Roman"/>
+          <w:sz w:val="24"/>
+          <w:szCs w:val="24"/>
+        </w:rPr>
+        <w:t xml:space="preserve">What this means is that the local government and the prison agree on a percentage </w:t>
+      </w:r>
+      <w:proofErr w:type="gramStart"/>
+      <w:r>
+        <w:rPr>
+          <w:rFonts w:ascii="Times New Roman" w:hAnsi="Times New Roman" w:cs="Times New Roman"/>
+          <w:sz w:val="24"/>
+          <w:szCs w:val="24"/>
+        </w:rPr>
+        <w:t>One</w:t>
+      </w:r>
+      <w:proofErr w:type="gramEnd"/>
+      <w:r>
+        <w:rPr>
+          <w:rFonts w:ascii="Times New Roman" w:hAnsi="Times New Roman" w:cs="Times New Roman"/>
+          <w:sz w:val="24"/>
+          <w:szCs w:val="24"/>
+        </w:rPr>
+        <w:t xml:space="preserve"> specific example they found is that three privately run prisons in Arizona have contracts that </w:t>
+      </w:r>
+      <w:r>
+        <w:rPr>
+          <w:rFonts w:ascii="Times New Roman" w:hAnsi="Times New Roman" w:cs="Times New Roman"/>
+          <w:sz w:val="24"/>
+          <w:szCs w:val="24"/>
+        </w:rPr>
+        <w:t>guarantee a 100% occupancy rate. In other words, the government pays the prison up front as if all of its beds will be full for the length of the contract, regardless of the actual number of prisoner incarcerated there.</w:t>
+      </w:r>
+    </w:p>
+    <w:p>
+      <w:pPr>
+        <w:pStyle w:val="NoSpacing"/>
+        <w:numPr>
+          <w:ilvl w:val="1"/>
+          <w:numId w:val="2"/>
+        </w:numPr>
+        <w:rPr>
+          <w:rFonts w:ascii="Times New Roman" w:hAnsi="Times New Roman" w:cs="Times New Roman"/>
+          <w:sz w:val="24"/>
+          <w:szCs w:val="24"/>
+          <w:u w:val="single"/>
+        </w:rPr>
+      </w:pPr>
+      <w:r>
+        <w:rPr>
+          <w:rFonts w:ascii="Times New Roman" w:hAnsi="Times New Roman" w:cs="Times New Roman"/>
+          <w:sz w:val="24"/>
+          <w:szCs w:val="24"/>
+        </w:rPr>
+        <w:t>What this does, is create an incentive for the government to</w:t>
+      </w:r>
+      <w:r>
+        <w:rPr>
+          <w:rFonts w:ascii="Times New Roman" w:hAnsi="Times New Roman" w:cs="Times New Roman"/>
+          <w:sz w:val="24"/>
+          <w:szCs w:val="24"/>
+        </w:rPr>
+        <w:t xml:space="preserve"> criminalize its own citizens. Even if crime falls, the government still has an incentive to lock up the same number of people, or its money goes to waste. And if those beds don’t get filled? Well, then taxpayers foot the bill. It’s </w:t>
+      </w:r>
+      <w:proofErr w:type="gramStart"/>
+      <w:r>
+        <w:rPr>
+          <w:rFonts w:ascii="Times New Roman" w:hAnsi="Times New Roman" w:cs="Times New Roman"/>
+          <w:sz w:val="24"/>
+          <w:szCs w:val="24"/>
+        </w:rPr>
+        <w:t>a lose</w:t>
+      </w:r>
+      <w:proofErr w:type="gramEnd"/>
+      <w:r>
+        <w:rPr>
+          <w:rFonts w:ascii="Times New Roman" w:hAnsi="Times New Roman" w:cs="Times New Roman"/>
+          <w:sz w:val="24"/>
+          <w:szCs w:val="24"/>
+        </w:rPr>
+        <w:t>-lose situation, except for the prisons.</w:t>
+      </w:r>
+    </w:p>
+    <w:p>
+      <w:pPr>
+        <w:pStyle w:val="NoSpacing"/>
+        <w:rPr>
+          <w:rFonts w:ascii="Times New Roman" w:hAnsi="Times New Roman" w:cs="Times New Roman"/>
+          <w:sz w:val="24"/>
+          <w:szCs w:val="24"/>
+          <w:u w:val="single"/>
+        </w:rPr>
+      </w:pPr>
+    </w:p>
+    <w:p>
+      <w:pPr>
+        <w:pStyle w:val="NoSpacing"/>
+        <w:rPr>
+          <w:rFonts w:ascii="Times New Roman" w:hAnsi="Times New Roman" w:cs="Times New Roman"/>
+          <w:sz w:val="24"/>
+          <w:szCs w:val="24"/>
+        </w:rPr>
+      </w:pPr>
+      <w:r>
+        <w:rPr>
+          <w:rFonts w:ascii="Times New Roman" w:hAnsi="Times New Roman" w:cs="Times New Roman"/>
+          <w:sz w:val="24"/>
+          <w:szCs w:val="24"/>
+          <w:u w:val="single"/>
+        </w:rPr>
+        <w:t>Transitional Statement:</w:t>
+      </w:r>
+      <w:r>
+        <w:rPr>
+          <w:rFonts w:ascii="Times New Roman" w:hAnsi="Times New Roman" w:cs="Times New Roman"/>
+          <w:sz w:val="24"/>
+          <w:szCs w:val="24"/>
+        </w:rPr>
+        <w:t xml:space="preserve"> </w:t>
+      </w:r>
+    </w:p>
+    <w:p>
+      <w:pPr>
+        <w:pStyle w:val="NoSpacing"/>
+        <w:numPr>
+          <w:ilvl w:val="0"/>
+          <w:numId w:val="2"/>
+        </w:numPr>
+        <w:rPr>
+          <w:rFonts w:ascii="Times New Roman" w:hAnsi="Times New Roman" w:cs="Times New Roman"/>
+          <w:sz w:val="24"/>
+          <w:szCs w:val="24"/>
+        </w:rPr>
+      </w:pPr>
+      <w:r>
+        <w:rPr>
+          <w:rFonts w:ascii="Times New Roman" w:hAnsi="Times New Roman" w:cs="Times New Roman"/>
+          <w:sz w:val="24"/>
+          <w:szCs w:val="24"/>
+        </w:rPr>
+        <w:t xml:space="preserve">So, I’ve outlined two major problems </w:t>
+      </w:r>
+      <w:r>
+        <w:rPr>
+          <w:rFonts w:ascii="Times New Roman" w:hAnsi="Times New Roman" w:cs="Times New Roman"/>
+          <w:sz w:val="24"/>
+          <w:szCs w:val="24"/>
+        </w:rPr>
+        <w:t xml:space="preserve">with </w:t>
+      </w:r>
+      <w:r>
+        <w:rPr>
+          <w:rFonts w:ascii="Times New Roman" w:hAnsi="Times New Roman" w:cs="Times New Roman"/>
+          <w:sz w:val="24"/>
+          <w:szCs w:val="24"/>
+        </w:rPr>
+        <w:t>private prisons in America</w:t>
+      </w:r>
+      <w:r>
+        <w:rPr>
+          <w:rFonts w:ascii="Times New Roman" w:hAnsi="Times New Roman" w:cs="Times New Roman"/>
+          <w:sz w:val="24"/>
+          <w:szCs w:val="24"/>
+        </w:rPr>
+        <w:t>: the poor conditions they create for their prisoners, and the fact that they produce poor recidivism rates</w:t>
+      </w:r>
+      <w:r>
+        <w:rPr>
+          <w:rFonts w:ascii="Times New Roman" w:hAnsi="Times New Roman" w:cs="Times New Roman"/>
+          <w:sz w:val="24"/>
+          <w:szCs w:val="24"/>
+        </w:rPr>
+        <w:t xml:space="preserve">. </w:t>
+      </w:r>
+      <w:r>
+        <w:rPr>
+          <w:rFonts w:ascii="Times New Roman" w:hAnsi="Times New Roman" w:cs="Times New Roman"/>
+          <w:sz w:val="24"/>
+          <w:szCs w:val="24"/>
+        </w:rPr>
+        <w:t>The solution that I propose is straightforward:</w:t>
+      </w:r>
+    </w:p>
+    <w:p>
+      <w:pPr>
+        <w:pStyle w:val="NoSpacing"/>
+        <w:numPr>
+          <w:ilvl w:val="1"/>
+          <w:numId w:val="2"/>
+        </w:numPr>
+        <w:rPr>
+          <w:rFonts w:ascii="Times New Roman" w:hAnsi="Times New Roman" w:cs="Times New Roman"/>
+          <w:sz w:val="24"/>
+          <w:szCs w:val="24"/>
+        </w:rPr>
+      </w:pPr>
+      <w:r>
+        <w:rPr>
+          <w:rFonts w:ascii="Times New Roman" w:hAnsi="Times New Roman" w:cs="Times New Roman"/>
+          <w:sz w:val="24"/>
+          <w:szCs w:val="24"/>
+        </w:rPr>
+        <w:t>The American government should stop doing business with private prison companies and move to a system in which 100% of American prisons are run by the government.</w:t>
+      </w:r>
+      <w:r>
+        <w:rPr>
+          <w:rFonts w:ascii="Times New Roman" w:hAnsi="Times New Roman" w:cs="Times New Roman"/>
+          <w:sz w:val="24"/>
+          <w:szCs w:val="24"/>
+        </w:rPr>
+        <w:t xml:space="preserve"> </w:t>
+      </w:r>
+      <w:r>
+        <w:rPr>
+          <w:rFonts w:ascii="Times New Roman" w:hAnsi="Times New Roman" w:cs="Times New Roman"/>
+          <w:sz w:val="24"/>
+          <w:szCs w:val="24"/>
+        </w:rPr>
+        <w:t xml:space="preserve">Obviously, the government can’t snap its fingers and teleport all </w:t>
+      </w:r>
+      <w:r>
+        <w:rPr>
+          <w:rFonts w:ascii="Times New Roman" w:hAnsi="Times New Roman" w:cs="Times New Roman"/>
+          <w:sz w:val="24"/>
+          <w:szCs w:val="24"/>
+        </w:rPr>
+        <w:lastRenderedPageBreak/>
+        <w:t>the prisoners currently in private prisons into governmental prisons, but what it can (and should) do is:</w:t>
+      </w:r>
+      <w:r>
+        <w:rPr>
+          <w:rFonts w:ascii="Times New Roman" w:hAnsi="Times New Roman" w:cs="Times New Roman"/>
+          <w:sz w:val="24"/>
+          <w:szCs w:val="24"/>
+        </w:rPr>
+        <w:t xml:space="preserve"> </w:t>
+      </w:r>
+    </w:p>
+    <w:p>
+      <w:pPr>
+        <w:pStyle w:val="NoSpacing"/>
+        <w:numPr>
+          <w:ilvl w:val="2"/>
+          <w:numId w:val="2"/>
+        </w:numPr>
+        <w:rPr>
+          <w:rFonts w:ascii="Times New Roman" w:hAnsi="Times New Roman" w:cs="Times New Roman"/>
+          <w:sz w:val="24"/>
+          <w:szCs w:val="24"/>
+        </w:rPr>
+      </w:pPr>
+      <w:r>
+        <w:rPr>
+          <w:rFonts w:ascii="Times New Roman" w:hAnsi="Times New Roman" w:cs="Times New Roman"/>
+          <w:sz w:val="24"/>
+          <w:szCs w:val="24"/>
+        </w:rPr>
+        <w:t>stop signing new contracts with private prison companies</w:t>
+      </w:r>
+    </w:p>
+    <w:p>
+      <w:pPr>
+        <w:pStyle w:val="NoSpacing"/>
+        <w:numPr>
+          <w:ilvl w:val="2"/>
+          <w:numId w:val="2"/>
+        </w:numPr>
+        <w:rPr>
+          <w:rFonts w:ascii="Times New Roman" w:hAnsi="Times New Roman" w:cs="Times New Roman"/>
+          <w:sz w:val="24"/>
+          <w:szCs w:val="24"/>
+        </w:rPr>
+      </w:pPr>
+      <w:r>
+        <w:rPr>
+          <w:rFonts w:ascii="Times New Roman" w:hAnsi="Times New Roman" w:cs="Times New Roman"/>
+          <w:sz w:val="24"/>
+          <w:szCs w:val="24"/>
+        </w:rPr>
+        <w:t xml:space="preserve">Once all the current contracts the government has signed with private prisons expire, don’t renew them. </w:t>
+      </w:r>
+    </w:p>
+    <w:p>
+      <w:pPr>
+        <w:pStyle w:val="NoSpacing"/>
+        <w:numPr>
+          <w:ilvl w:val="2"/>
+          <w:numId w:val="2"/>
+        </w:numPr>
+        <w:rPr>
+          <w:rFonts w:ascii="Times New Roman" w:hAnsi="Times New Roman" w:cs="Times New Roman"/>
+          <w:sz w:val="24"/>
+          <w:szCs w:val="24"/>
+        </w:rPr>
+      </w:pPr>
+      <w:r>
+        <w:rPr>
+          <w:rFonts w:ascii="Times New Roman" w:hAnsi="Times New Roman" w:cs="Times New Roman"/>
+          <w:sz w:val="24"/>
+          <w:szCs w:val="24"/>
+        </w:rPr>
+        <w:t>Transf</w:t>
       </w:r>
       <w:bookmarkStart w:id="0" w:name="_GoBack"/>
       <w:bookmarkEnd w:id="0"/>
@@ -480,18 +1371,8 @@
           <w:sz w:val="24"/>
           <w:szCs w:val="24"/>
         </w:rPr>
-        <w:t xml:space="preserve">rgest owner of private prisons, has seen its revenue climb by more than 500% in the last decade”. So this is not just one prison out the backwoods of god-knows-where; </w:t>
-      </w:r>
-      <w:proofErr w:type="spellStart"/>
-      <w:r>
-        <w:rPr>
-          <w:rFonts w:ascii="Times New Roman" w:hAnsi="Times New Roman" w:cs="Times New Roman"/>
-          <w:sz w:val="24"/>
-          <w:szCs w:val="24"/>
-        </w:rPr>
-        <w:t>th</w:t>
-      </w:r>
-      <w:proofErr w:type="spellEnd"/>
+        <w:t>er the inmates who are currently held in private prisons to governmental prisons</w:t>
+      </w:r>
     </w:p>
     <w:p>
       <w:pPr>
@@ -512,31 +1393,39 @@
           <w:sz w:val="24"/>
           <w:szCs w:val="24"/>
         </w:rPr>
-        <w:t>Look, the, unlike the American government, whose obligation is to the wellbeing of its citizens, the obligation of private prison companies is to make a profit for their shareholders. Basic business logic dictates that they should make operati</w:t>
-      </w:r>
-      <w:r>
-        <w:rPr>
-          <w:rFonts w:ascii="Times New Roman" w:hAnsi="Times New Roman" w:cs="Times New Roman"/>
-          <w:sz w:val="24"/>
-          <w:szCs w:val="24"/>
-        </w:rPr>
-        <w:t>ng costs as low as they possibly</w:t>
-      </w:r>
-      <w:r>
-        <w:rPr>
-          <w:rFonts w:ascii="Times New Roman" w:hAnsi="Times New Roman" w:cs="Times New Roman"/>
-          <w:sz w:val="24"/>
-          <w:szCs w:val="24"/>
-        </w:rPr>
-        <w:t xml:space="preserve"> can, for the good of their profit margins.</w:t>
-      </w:r>
-      <w:r>
-        <w:rPr>
-          <w:rFonts w:ascii="Times New Roman" w:hAnsi="Times New Roman" w:cs="Times New Roman"/>
-          <w:sz w:val="24"/>
-          <w:szCs w:val="24"/>
-        </w:rPr>
-        <w:t xml:space="preserve"> That leads to stories like this:</w:t>
+        <w:t xml:space="preserve">It won’t be perfect, because </w:t>
+      </w:r>
+      <w:r>
+        <w:rPr>
+          <w:rFonts w:ascii="Times New Roman" w:hAnsi="Times New Roman" w:cs="Times New Roman"/>
+          <w:sz w:val="24"/>
+          <w:szCs w:val="24"/>
+        </w:rPr>
+        <w:t>obviously governmental prisons have problems of their own, but i</w:t>
+      </w:r>
+      <w:r>
+        <w:rPr>
+          <w:rFonts w:ascii="Times New Roman" w:hAnsi="Times New Roman" w:cs="Times New Roman"/>
+          <w:sz w:val="24"/>
+          <w:szCs w:val="24"/>
+        </w:rPr>
+        <w:t xml:space="preserve">t would </w:t>
+      </w:r>
+      <w:r>
+        <w:rPr>
+          <w:rFonts w:ascii="Times New Roman" w:hAnsi="Times New Roman" w:cs="Times New Roman"/>
+          <w:sz w:val="24"/>
+          <w:szCs w:val="24"/>
+        </w:rPr>
+        <w:t>be</w:t>
+      </w:r>
+      <w:r>
+        <w:rPr>
+          <w:rFonts w:ascii="Times New Roman" w:hAnsi="Times New Roman" w:cs="Times New Roman"/>
+          <w:sz w:val="24"/>
+          <w:szCs w:val="24"/>
+        </w:rPr>
+        <w:t xml:space="preserve"> a step in the right direction. </w:t>
       </w:r>
     </w:p>
     <w:p>
@@ -558,7 +1447,7 @@
           <w:sz w:val="24"/>
           <w:szCs w:val="24"/>
         </w:rPr>
-        <w:t>In Ohio, the state had to step in after prisoners found maggots in their food.</w:t>
+        <w:t>It would mean moving away from a system in which poor conditions and high levels of recidivism are baked into the incentive structure.</w:t>
       </w:r>
     </w:p>
     <w:p>
@@ -580,630 +1469,7 @@
           <w:sz w:val="24"/>
           <w:szCs w:val="24"/>
         </w:rPr>
-        <w:t>And, in case you’re thinking that this was a one-off event, I have a quote for you:</w:t>
-      </w:r>
-    </w:p>
-    <w:p>
-      <w:pPr>
-        <w:pStyle w:val="NoSpacing"/>
-        <w:numPr>
-          <w:ilvl w:val="1"/>
-          <w:numId w:val="2"/>
-        </w:numPr>
-        <w:rPr>
-          <w:rFonts w:ascii="Times New Roman" w:hAnsi="Times New Roman" w:cs="Times New Roman"/>
-          <w:sz w:val="24"/>
-          <w:szCs w:val="24"/>
-        </w:rPr>
-      </w:pPr>
-      <w:r>
-        <w:rPr>
-          <w:rFonts w:ascii="Times New Roman" w:hAnsi="Times New Roman" w:cs="Times New Roman"/>
-          <w:sz w:val="24"/>
-          <w:szCs w:val="24"/>
-        </w:rPr>
-        <w:t xml:space="preserve">According to Terry A. </w:t>
-      </w:r>
-      <w:proofErr w:type="spellStart"/>
-      <w:r>
-        <w:rPr>
-          <w:rFonts w:ascii="Times New Roman" w:hAnsi="Times New Roman" w:cs="Times New Roman"/>
-          <w:sz w:val="24"/>
-          <w:szCs w:val="24"/>
-        </w:rPr>
-        <w:t>Kupers</w:t>
-      </w:r>
-      <w:proofErr w:type="spellEnd"/>
-      <w:r>
-        <w:rPr>
-          <w:rFonts w:ascii="Times New Roman" w:hAnsi="Times New Roman" w:cs="Times New Roman"/>
-          <w:sz w:val="24"/>
-          <w:szCs w:val="24"/>
-        </w:rPr>
-        <w:t xml:space="preserve">, a psychiatrist who studied the </w:t>
-      </w:r>
-      <w:r>
-        <w:rPr>
-          <w:rFonts w:ascii="Times New Roman" w:hAnsi="Times New Roman" w:cs="Times New Roman"/>
-          <w:sz w:val="24"/>
-          <w:szCs w:val="24"/>
-        </w:rPr>
-        <w:t>inmates in the East Mississippi Correction Facility (a private prison in Mississippi) wrote the following, and I quote: “All inmates report significant weight loss since arriving at EMCF, from ten to 60 pounds, and from my direct observation it is clear that all the men are much thinner, almost emaciated, in comparison to the old snapshots I view in their charts…”</w:t>
-      </w:r>
-    </w:p>
-    <w:p>
-      <w:pPr>
-        <w:pStyle w:val="NoSpacing"/>
-        <w:rPr>
-          <w:rFonts w:ascii="Times New Roman" w:hAnsi="Times New Roman" w:cs="Times New Roman"/>
-          <w:sz w:val="24"/>
-          <w:szCs w:val="24"/>
-        </w:rPr>
-      </w:pPr>
-    </w:p>
-    <w:p>
-      <w:pPr>
-        <w:pStyle w:val="NoSpacing"/>
-        <w:rPr>
-          <w:rFonts w:ascii="Times New Roman" w:hAnsi="Times New Roman" w:cs="Times New Roman"/>
-          <w:sz w:val="24"/>
-          <w:szCs w:val="24"/>
-        </w:rPr>
-      </w:pPr>
-      <w:r>
-        <w:rPr>
-          <w:rFonts w:ascii="Times New Roman" w:hAnsi="Times New Roman" w:cs="Times New Roman"/>
-          <w:sz w:val="24"/>
-          <w:szCs w:val="24"/>
-          <w:u w:val="single"/>
-        </w:rPr>
-        <w:t>Transitional Statement:</w:t>
-      </w:r>
-      <w:r>
-        <w:rPr>
-          <w:rFonts w:ascii="Times New Roman" w:hAnsi="Times New Roman" w:cs="Times New Roman"/>
-          <w:sz w:val="24"/>
-          <w:szCs w:val="24"/>
-        </w:rPr>
-        <w:t xml:space="preserve"> So, now that I’ve talked a little bit about the conditions found in American prisons, I’m going</w:t>
-      </w:r>
-    </w:p>
-    <w:p>
-      <w:pPr>
-        <w:pStyle w:val="NoSpacing"/>
-        <w:rPr>
-          <w:rFonts w:ascii="Times New Roman" w:hAnsi="Times New Roman" w:cs="Times New Roman"/>
-          <w:sz w:val="24"/>
-          <w:szCs w:val="24"/>
-        </w:rPr>
-      </w:pPr>
-    </w:p>
-    <w:p>
-      <w:pPr>
-        <w:pStyle w:val="NoSpacing"/>
-        <w:numPr>
-          <w:ilvl w:val="0"/>
-          <w:numId w:val="2"/>
-        </w:numPr>
-        <w:rPr>
-          <w:rFonts w:ascii="Times New Roman" w:hAnsi="Times New Roman" w:cs="Times New Roman"/>
-          <w:sz w:val="24"/>
-          <w:szCs w:val="24"/>
-          <w:u w:val="single"/>
-        </w:rPr>
-      </w:pPr>
-      <w:r>
-        <w:rPr>
-          <w:rFonts w:ascii="Times New Roman" w:hAnsi="Times New Roman" w:cs="Times New Roman"/>
-          <w:sz w:val="24"/>
-          <w:szCs w:val="24"/>
-        </w:rPr>
-        <w:t>Private prisons produce</w:t>
-      </w:r>
-      <w:r>
-        <w:rPr>
-          <w:rFonts w:ascii="Times New Roman" w:hAnsi="Times New Roman" w:cs="Times New Roman"/>
-          <w:sz w:val="24"/>
-          <w:szCs w:val="24"/>
-        </w:rPr>
-        <w:t xml:space="preserve"> poor recidivism rates.</w:t>
-      </w:r>
-      <w:r>
-        <w:rPr>
-          <w:rFonts w:ascii="Times New Roman" w:hAnsi="Times New Roman" w:cs="Times New Roman"/>
-          <w:sz w:val="24"/>
-          <w:szCs w:val="24"/>
-        </w:rPr>
-        <w:t xml:space="preserve"> </w:t>
-      </w:r>
-    </w:p>
-    <w:p>
-      <w:pPr>
-        <w:pStyle w:val="NoSpacing"/>
-        <w:numPr>
-          <w:ilvl w:val="1"/>
-          <w:numId w:val="2"/>
-        </w:numPr>
-        <w:rPr>
-          <w:rFonts w:ascii="Times New Roman" w:hAnsi="Times New Roman" w:cs="Times New Roman"/>
-          <w:sz w:val="24"/>
-          <w:szCs w:val="24"/>
-          <w:u w:val="single"/>
-        </w:rPr>
-      </w:pPr>
-      <w:r>
-        <w:rPr>
-          <w:rFonts w:ascii="Times New Roman" w:hAnsi="Times New Roman" w:cs="Times New Roman"/>
-          <w:sz w:val="24"/>
-          <w:szCs w:val="24"/>
-        </w:rPr>
-        <w:lastRenderedPageBreak/>
-        <w:t xml:space="preserve">I’ll say it again: the obligation of private prison companies is to their shareholders, not to their prisoners. </w:t>
-      </w:r>
-    </w:p>
-    <w:p>
-      <w:pPr>
-        <w:pStyle w:val="NoSpacing"/>
-        <w:numPr>
-          <w:ilvl w:val="1"/>
-          <w:numId w:val="2"/>
-        </w:numPr>
-        <w:rPr>
-          <w:rFonts w:ascii="Times New Roman" w:hAnsi="Times New Roman" w:cs="Times New Roman"/>
-          <w:sz w:val="24"/>
-          <w:szCs w:val="24"/>
-          <w:u w:val="single"/>
-        </w:rPr>
-      </w:pPr>
-      <w:r>
-        <w:rPr>
-          <w:rFonts w:ascii="Times New Roman" w:hAnsi="Times New Roman" w:cs="Times New Roman"/>
-          <w:sz w:val="24"/>
-          <w:szCs w:val="24"/>
-        </w:rPr>
-        <w:t xml:space="preserve">This means that there’s no reason for private prison companies to try and lower recidivism rates. </w:t>
-      </w:r>
-    </w:p>
-    <w:p>
-      <w:pPr>
-        <w:pStyle w:val="NoSpacing"/>
-        <w:numPr>
-          <w:ilvl w:val="1"/>
-          <w:numId w:val="2"/>
-        </w:numPr>
-        <w:rPr>
-          <w:rFonts w:ascii="Times New Roman" w:hAnsi="Times New Roman" w:cs="Times New Roman"/>
-          <w:sz w:val="24"/>
-          <w:szCs w:val="24"/>
-          <w:u w:val="single"/>
-        </w:rPr>
-      </w:pPr>
-      <w:r>
-        <w:rPr>
-          <w:rFonts w:ascii="Times New Roman" w:hAnsi="Times New Roman" w:cs="Times New Roman"/>
-          <w:sz w:val="24"/>
-          <w:szCs w:val="24"/>
-        </w:rPr>
-        <w:t>In a presentation to its investors that was discovered by CBN news, Corrections Corporation of America (a for-profit prison company)</w:t>
-      </w:r>
-      <w:r>
-        <w:rPr>
-          <w:rFonts w:ascii="Times New Roman" w:hAnsi="Times New Roman" w:cs="Times New Roman"/>
-          <w:sz w:val="24"/>
-          <w:szCs w:val="24"/>
-        </w:rPr>
-        <w:t xml:space="preserve"> des</w:t>
-      </w:r>
-    </w:p>
-    <w:p>
-      <w:pPr>
-        <w:pStyle w:val="NoSpacing"/>
-        <w:numPr>
-          <w:ilvl w:val="1"/>
-          <w:numId w:val="2"/>
-        </w:numPr>
-        <w:rPr>
-          <w:rFonts w:ascii="Times New Roman" w:hAnsi="Times New Roman" w:cs="Times New Roman"/>
-          <w:sz w:val="24"/>
-          <w:szCs w:val="24"/>
-          <w:u w:val="single"/>
-        </w:rPr>
-      </w:pPr>
-      <w:r>
-        <w:rPr>
-          <w:rFonts w:ascii="Times New Roman" w:hAnsi="Times New Roman" w:cs="Times New Roman"/>
-          <w:sz w:val="24"/>
-          <w:szCs w:val="24"/>
-        </w:rPr>
-        <w:t>Quote from CCA presentation</w:t>
-      </w:r>
-      <w:r>
-        <w:rPr>
-          <w:rFonts w:ascii="Times New Roman" w:hAnsi="Times New Roman" w:cs="Times New Roman"/>
-          <w:sz w:val="24"/>
-          <w:szCs w:val="24"/>
-        </w:rPr>
-        <w:t xml:space="preserve">- you can see how CCA presents high recidivism rates as a positive. </w:t>
-      </w:r>
-    </w:p>
-    <w:p>
-      <w:pPr>
-        <w:pStyle w:val="NoSpacing"/>
-        <w:numPr>
-          <w:ilvl w:val="1"/>
-          <w:numId w:val="2"/>
-        </w:numPr>
-        <w:rPr>
-          <w:rFonts w:ascii="Times New Roman" w:hAnsi="Times New Roman" w:cs="Times New Roman"/>
-          <w:sz w:val="24"/>
-          <w:szCs w:val="24"/>
-          <w:u w:val="single"/>
-        </w:rPr>
-      </w:pPr>
-      <w:r>
-        <w:rPr>
-          <w:rFonts w:ascii="Times New Roman" w:hAnsi="Times New Roman" w:cs="Times New Roman"/>
-          <w:sz w:val="24"/>
-          <w:szCs w:val="24"/>
-        </w:rPr>
-        <w:t>But, it gets even better. According to the research and policy center In the Public Interest, private prisons have begun sign</w:t>
-      </w:r>
-      <w:r>
-        <w:rPr>
-          <w:rFonts w:ascii="Times New Roman" w:hAnsi="Times New Roman" w:cs="Times New Roman"/>
-          <w:sz w:val="24"/>
-          <w:szCs w:val="24"/>
-        </w:rPr>
-        <w:t>ing agreements with local governments that contain clauses guaranteeing high prison occupancy rates.</w:t>
-      </w:r>
-      <w:r>
-        <w:rPr>
-          <w:rFonts w:ascii="Times New Roman" w:hAnsi="Times New Roman" w:cs="Times New Roman"/>
-          <w:sz w:val="24"/>
-          <w:szCs w:val="24"/>
-        </w:rPr>
-        <w:t xml:space="preserve"> </w:t>
-      </w:r>
-      <w:r>
-        <w:rPr>
-          <w:rFonts w:ascii="Times New Roman" w:hAnsi="Times New Roman" w:cs="Times New Roman"/>
-          <w:sz w:val="24"/>
-          <w:szCs w:val="24"/>
-        </w:rPr>
-        <w:t xml:space="preserve">What this means is that the local government and the prison agree on a percentage </w:t>
-      </w:r>
-      <w:proofErr w:type="gramStart"/>
-      <w:r>
-        <w:rPr>
-          <w:rFonts w:ascii="Times New Roman" w:hAnsi="Times New Roman" w:cs="Times New Roman"/>
-          <w:sz w:val="24"/>
-          <w:szCs w:val="24"/>
-        </w:rPr>
-        <w:t>One</w:t>
-      </w:r>
-      <w:proofErr w:type="gramEnd"/>
-      <w:r>
-        <w:rPr>
-          <w:rFonts w:ascii="Times New Roman" w:hAnsi="Times New Roman" w:cs="Times New Roman"/>
-          <w:sz w:val="24"/>
-          <w:szCs w:val="24"/>
-        </w:rPr>
-        <w:t xml:space="preserve"> specific example they found is that three privately run prisons in Arizona have contracts that </w:t>
-      </w:r>
-      <w:r>
-        <w:rPr>
-          <w:rFonts w:ascii="Times New Roman" w:hAnsi="Times New Roman" w:cs="Times New Roman"/>
-          <w:sz w:val="24"/>
-          <w:szCs w:val="24"/>
-        </w:rPr>
-        <w:t>guarantee a 100% occupancy rate. In other words, the government pays the prison up front as if all of its beds will be full for the length of the contract, regardless of the actual number of prisoner incarcerated there.</w:t>
-      </w:r>
-    </w:p>
-    <w:p>
-      <w:pPr>
-        <w:pStyle w:val="NoSpacing"/>
-        <w:numPr>
-          <w:ilvl w:val="1"/>
-          <w:numId w:val="2"/>
-        </w:numPr>
-        <w:rPr>
-          <w:rFonts w:ascii="Times New Roman" w:hAnsi="Times New Roman" w:cs="Times New Roman"/>
-          <w:sz w:val="24"/>
-          <w:szCs w:val="24"/>
-          <w:u w:val="single"/>
-        </w:rPr>
-      </w:pPr>
-      <w:r>
-        <w:rPr>
-          <w:rFonts w:ascii="Times New Roman" w:hAnsi="Times New Roman" w:cs="Times New Roman"/>
-          <w:sz w:val="24"/>
-          <w:szCs w:val="24"/>
-        </w:rPr>
-        <w:t>What this does, is create an incentive for the government to</w:t>
-      </w:r>
-      <w:r>
-        <w:rPr>
-          <w:rFonts w:ascii="Times New Roman" w:hAnsi="Times New Roman" w:cs="Times New Roman"/>
-          <w:sz w:val="24"/>
-          <w:szCs w:val="24"/>
-        </w:rPr>
-        <w:t xml:space="preserve"> criminalize its own citizens. Even if crime falls, the government still has an incentive to lock up the same number of people, or its money goes to waste. And if those beds don’t get filled? Well, then taxpayers foot the bill. It’s </w:t>
-      </w:r>
-      <w:proofErr w:type="gramStart"/>
-      <w:r>
-        <w:rPr>
-          <w:rFonts w:ascii="Times New Roman" w:hAnsi="Times New Roman" w:cs="Times New Roman"/>
-          <w:sz w:val="24"/>
-          <w:szCs w:val="24"/>
-        </w:rPr>
-        <w:t>a lose</w:t>
-      </w:r>
-      <w:proofErr w:type="gramEnd"/>
-      <w:r>
-        <w:rPr>
-          <w:rFonts w:ascii="Times New Roman" w:hAnsi="Times New Roman" w:cs="Times New Roman"/>
-          <w:sz w:val="24"/>
-          <w:szCs w:val="24"/>
-        </w:rPr>
-        <w:t>-lose situation, except for the prisons.</w:t>
-      </w:r>
-    </w:p>
-    <w:p>
-      <w:pPr>
-        <w:pStyle w:val="NoSpacing"/>
-        <w:rPr>
-          <w:rFonts w:ascii="Times New Roman" w:hAnsi="Times New Roman" w:cs="Times New Roman"/>
-          <w:sz w:val="24"/>
-          <w:szCs w:val="24"/>
-          <w:u w:val="single"/>
-        </w:rPr>
-      </w:pPr>
-    </w:p>
-    <w:p>
-      <w:pPr>
-        <w:pStyle w:val="NoSpacing"/>
-        <w:rPr>
-          <w:rFonts w:ascii="Times New Roman" w:hAnsi="Times New Roman" w:cs="Times New Roman"/>
-          <w:sz w:val="24"/>
-          <w:szCs w:val="24"/>
-        </w:rPr>
-      </w:pPr>
-      <w:r>
-        <w:rPr>
-          <w:rFonts w:ascii="Times New Roman" w:hAnsi="Times New Roman" w:cs="Times New Roman"/>
-          <w:sz w:val="24"/>
-          <w:szCs w:val="24"/>
-          <w:u w:val="single"/>
-        </w:rPr>
-        <w:t>Transitional Statement:</w:t>
-      </w:r>
-      <w:r>
-        <w:rPr>
-          <w:rFonts w:ascii="Times New Roman" w:hAnsi="Times New Roman" w:cs="Times New Roman"/>
-          <w:sz w:val="24"/>
-          <w:szCs w:val="24"/>
-        </w:rPr>
-        <w:t xml:space="preserve"> </w:t>
-      </w:r>
-    </w:p>
-    <w:p>
-      <w:pPr>
-        <w:pStyle w:val="NoSpacing"/>
-        <w:numPr>
-          <w:ilvl w:val="0"/>
-          <w:numId w:val="2"/>
-        </w:numPr>
-        <w:rPr>
-          <w:rFonts w:ascii="Times New Roman" w:hAnsi="Times New Roman" w:cs="Times New Roman"/>
-          <w:sz w:val="24"/>
-          <w:szCs w:val="24"/>
-        </w:rPr>
-      </w:pPr>
-      <w:r>
-        <w:rPr>
-          <w:rFonts w:ascii="Times New Roman" w:hAnsi="Times New Roman" w:cs="Times New Roman"/>
-          <w:sz w:val="24"/>
-          <w:szCs w:val="24"/>
-        </w:rPr>
-        <w:t xml:space="preserve">So, I’ve outlined two major problems </w:t>
-      </w:r>
-      <w:r>
-        <w:rPr>
-          <w:rFonts w:ascii="Times New Roman" w:hAnsi="Times New Roman" w:cs="Times New Roman"/>
-          <w:sz w:val="24"/>
-          <w:szCs w:val="24"/>
-        </w:rPr>
-        <w:t xml:space="preserve">with </w:t>
-      </w:r>
-      <w:r>
-        <w:rPr>
-          <w:rFonts w:ascii="Times New Roman" w:hAnsi="Times New Roman" w:cs="Times New Roman"/>
-          <w:sz w:val="24"/>
-          <w:szCs w:val="24"/>
-        </w:rPr>
-        <w:t>private prisons in America</w:t>
-      </w:r>
-      <w:r>
-        <w:rPr>
-          <w:rFonts w:ascii="Times New Roman" w:hAnsi="Times New Roman" w:cs="Times New Roman"/>
-          <w:sz w:val="24"/>
-          <w:szCs w:val="24"/>
-        </w:rPr>
-        <w:t>: the poor conditions they create for their prisoners, and the fact that they produce poor recidivism rates</w:t>
-      </w:r>
-      <w:r>
-        <w:rPr>
-          <w:rFonts w:ascii="Times New Roman" w:hAnsi="Times New Roman" w:cs="Times New Roman"/>
-          <w:sz w:val="24"/>
-          <w:szCs w:val="24"/>
-        </w:rPr>
-        <w:t xml:space="preserve">. Here’s how the government should address </w:t>
-      </w:r>
-      <w:r>
-        <w:rPr>
-          <w:rFonts w:ascii="Times New Roman" w:hAnsi="Times New Roman" w:cs="Times New Roman"/>
-          <w:sz w:val="24"/>
-          <w:szCs w:val="24"/>
-        </w:rPr>
-        <w:t>these problems:</w:t>
-      </w:r>
-    </w:p>
-    <w:p>
-      <w:pPr>
-        <w:pStyle w:val="NoSpacing"/>
-        <w:numPr>
-          <w:ilvl w:val="1"/>
-          <w:numId w:val="2"/>
-        </w:numPr>
-        <w:rPr>
-          <w:rFonts w:ascii="Times New Roman" w:hAnsi="Times New Roman" w:cs="Times New Roman"/>
-          <w:sz w:val="24"/>
-          <w:szCs w:val="24"/>
-        </w:rPr>
-      </w:pPr>
-      <w:r>
-        <w:rPr>
-          <w:rFonts w:ascii="Times New Roman" w:hAnsi="Times New Roman" w:cs="Times New Roman"/>
-          <w:sz w:val="24"/>
-          <w:szCs w:val="24"/>
-        </w:rPr>
-        <w:t>The American government should stop doing business with private prison companies and move to a system in which 100% of American prisons are run by the government.</w:t>
-      </w:r>
-      <w:r>
-        <w:rPr>
-          <w:rFonts w:ascii="Times New Roman" w:hAnsi="Times New Roman" w:cs="Times New Roman"/>
-          <w:sz w:val="24"/>
-          <w:szCs w:val="24"/>
-        </w:rPr>
-        <w:t xml:space="preserve"> </w:t>
-      </w:r>
-      <w:r>
-        <w:rPr>
-          <w:rFonts w:ascii="Times New Roman" w:hAnsi="Times New Roman" w:cs="Times New Roman"/>
-          <w:sz w:val="24"/>
-          <w:szCs w:val="24"/>
-        </w:rPr>
-        <w:t>Obviously, the government can’t snap its fingers and teleport all the prisoners currently in private prisons into governmental prisons, but what it can (and should) do is:</w:t>
-      </w:r>
-      <w:r>
-        <w:rPr>
-          <w:rFonts w:ascii="Times New Roman" w:hAnsi="Times New Roman" w:cs="Times New Roman"/>
-          <w:sz w:val="24"/>
-          <w:szCs w:val="24"/>
-        </w:rPr>
-        <w:t xml:space="preserve"> </w:t>
-      </w:r>
-    </w:p>
-    <w:p>
-      <w:pPr>
-        <w:pStyle w:val="NoSpacing"/>
-        <w:numPr>
-          <w:ilvl w:val="2"/>
-          <w:numId w:val="2"/>
-        </w:numPr>
-        <w:rPr>
-          <w:rFonts w:ascii="Times New Roman" w:hAnsi="Times New Roman" w:cs="Times New Roman"/>
-          <w:sz w:val="24"/>
-          <w:szCs w:val="24"/>
-        </w:rPr>
-      </w:pPr>
-      <w:r>
-        <w:rPr>
-          <w:rFonts w:ascii="Times New Roman" w:hAnsi="Times New Roman" w:cs="Times New Roman"/>
-          <w:sz w:val="24"/>
-          <w:szCs w:val="24"/>
-        </w:rPr>
-        <w:t>stop signing new contracts with private prison companies</w:t>
-      </w:r>
-    </w:p>
-    <w:p>
-      <w:pPr>
-        <w:pStyle w:val="NoSpacing"/>
-        <w:numPr>
-          <w:ilvl w:val="2"/>
-          <w:numId w:val="2"/>
-        </w:numPr>
-        <w:rPr>
-          <w:rFonts w:ascii="Times New Roman" w:hAnsi="Times New Roman" w:cs="Times New Roman"/>
-          <w:sz w:val="24"/>
-          <w:szCs w:val="24"/>
-        </w:rPr>
-      </w:pPr>
-      <w:r>
-        <w:rPr>
-          <w:rFonts w:ascii="Times New Roman" w:hAnsi="Times New Roman" w:cs="Times New Roman"/>
-          <w:sz w:val="24"/>
-          <w:szCs w:val="24"/>
-        </w:rPr>
-        <w:t xml:space="preserve">Once all the current contracts the government has signed with private prisons expire, don’t renew them. </w:t>
-      </w:r>
-    </w:p>
-    <w:p>
-      <w:pPr>
-        <w:pStyle w:val="NoSpacing"/>
-        <w:numPr>
-          <w:ilvl w:val="2"/>
-          <w:numId w:val="2"/>
-        </w:numPr>
-        <w:rPr>
-          <w:rFonts w:ascii="Times New Roman" w:hAnsi="Times New Roman" w:cs="Times New Roman"/>
-          <w:sz w:val="24"/>
-          <w:szCs w:val="24"/>
-        </w:rPr>
-      </w:pPr>
-      <w:r>
-        <w:rPr>
-          <w:rFonts w:ascii="Times New Roman" w:hAnsi="Times New Roman" w:cs="Times New Roman"/>
-          <w:sz w:val="24"/>
-          <w:szCs w:val="24"/>
-        </w:rPr>
-        <w:t>Transfer the inmates who are currently held in private prisons to governmental prisons</w:t>
-      </w:r>
-    </w:p>
-    <w:p>
-      <w:pPr>
-        <w:pStyle w:val="NoSpacing"/>
-        <w:numPr>
-          <w:ilvl w:val="1"/>
-          <w:numId w:val="2"/>
-        </w:numPr>
-        <w:rPr>
-          <w:rFonts w:ascii="Times New Roman" w:hAnsi="Times New Roman" w:cs="Times New Roman"/>
-          <w:sz w:val="24"/>
-          <w:szCs w:val="24"/>
-        </w:rPr>
-      </w:pPr>
-      <w:r>
-        <w:rPr>
-          <w:rFonts w:ascii="Times New Roman" w:hAnsi="Times New Roman" w:cs="Times New Roman"/>
-          <w:sz w:val="24"/>
-          <w:szCs w:val="24"/>
-        </w:rPr>
-        <w:t xml:space="preserve">It won’t be perfect, because </w:t>
-      </w:r>
-      <w:r>
-        <w:rPr>
-          <w:rFonts w:ascii="Times New Roman" w:hAnsi="Times New Roman" w:cs="Times New Roman"/>
-          <w:sz w:val="24"/>
-          <w:szCs w:val="24"/>
-        </w:rPr>
-        <w:t>obviously governmental prisons have problems of their own, but i</w:t>
-      </w:r>
-      <w:r>
-        <w:rPr>
-          <w:rFonts w:ascii="Times New Roman" w:hAnsi="Times New Roman" w:cs="Times New Roman"/>
-          <w:sz w:val="24"/>
-          <w:szCs w:val="24"/>
-        </w:rPr>
-        <w:t xml:space="preserve">t would remove the perverse, backwards incentives </w:t>
-      </w:r>
-      <w:r>
-        <w:rPr>
-          <w:rFonts w:ascii="Times New Roman" w:hAnsi="Times New Roman" w:cs="Times New Roman"/>
-          <w:sz w:val="24"/>
-          <w:szCs w:val="24"/>
-        </w:rPr>
-        <w:t>that lay at the heart of the private prison system.</w:t>
+        <w:t>And there’s both a moral reason to do this (which is think is fairly obvious), but there’s also a practical reason. Lower recidivism rates mean less people in prison, which means less American tax dollars getting spent on providing for them.</w:t>
       </w:r>
     </w:p>
     <w:p>
@@ -1317,16 +1583,7 @@
           <w:sz w:val="24"/>
           <w:szCs w:val="24"/>
         </w:rPr>
-        <w:t xml:space="preserve"> And, finally, I’ve persuaded you (hopefully), </w:t>
-      </w:r>
-      <w:r>
-        <w:rPr>
-          <w:rFonts w:ascii="Times New Roman" w:hAnsi="Times New Roman" w:cs="Times New Roman"/>
-          <w:sz w:val="24"/>
-          <w:szCs w:val="24"/>
-        </w:rPr>
-        <w:lastRenderedPageBreak/>
-        <w:t>that the Amer</w:t>
+        <w:t xml:space="preserve"> And, finally, I’ve persuaded you (hopefully), that the Amer</w:t>
       </w:r>
       <w:r>
         <w:rPr>

</xml_diff>